<commit_message>
Update F3X Bundle Assessment - QASP Evaluation.docx
Updated with AQL evaluations for MVC and OOP.
</commit_message>
<xml_diff>
--- a/Form3xAssessment/F3X Bundle Assessment - QASP Evaluation.docx
+++ b/Form3xAssessment/F3X Bundle Assessment - QASP Evaluation.docx
@@ -1002,17 +1002,7 @@
                 <w:szCs w:val="20"/>
                 <w:highlight w:val="white"/>
               </w:rPr>
-              <w:t>Minimum of 85% test coverage of all code with meaningful tests as determined by the agency. For example see tes</w:t>
-            </w:r>
-            <w:bookmarkStart w:id="5" w:name="_GoBack"/>
-            <w:bookmarkEnd w:id="5"/>
-            <w:r>
-              <w:rPr>
-                <w:sz w:val="20"/>
-                <w:szCs w:val="20"/>
-                <w:highlight w:val="white"/>
-              </w:rPr>
-              <w:t xml:space="preserve">ting best practices and section on test-driven development (TDD) in FEC efiling study. </w:t>
+              <w:t xml:space="preserve">Minimum of 85% test coverage of all code with meaningful tests as determined by the agency. For example see testing best practices and section on test-driven development (TDD) in FEC efiling study. </w:t>
             </w:r>
           </w:p>
         </w:tc>
@@ -5549,6 +5539,7 @@
               <w:bottom w:val="single" w:sz="8" w:space="0" w:color="E8E8E8"/>
               <w:right w:val="single" w:sz="8" w:space="0" w:color="E8E8E8"/>
             </w:tcBorders>
+            <w:shd w:val="clear" w:color="auto" w:fill="DC3B00"/>
             <w:tcMar>
               <w:top w:w="40" w:type="dxa"/>
               <w:left w:w="40" w:type="dxa"/>
@@ -5570,7 +5561,7 @@
                 <w:sz w:val="20"/>
                 <w:szCs w:val="20"/>
               </w:rPr>
-              <w:t>TBD</w:t>
+              <w:t>Not Met (Significant)</w:t>
             </w:r>
           </w:p>
         </w:tc>
@@ -5686,6 +5677,7 @@
               <w:bottom w:val="single" w:sz="8" w:space="0" w:color="E8E8E8"/>
               <w:right w:val="single" w:sz="8" w:space="0" w:color="E8E8E8"/>
             </w:tcBorders>
+            <w:shd w:val="clear" w:color="auto" w:fill="DC3B00"/>
             <w:tcMar>
               <w:top w:w="40" w:type="dxa"/>
               <w:left w:w="40" w:type="dxa"/>
@@ -5816,6 +5808,7 @@
               <w:bottom w:val="single" w:sz="8" w:space="0" w:color="E8E8E8"/>
               <w:right w:val="single" w:sz="8" w:space="0" w:color="E8E8E8"/>
             </w:tcBorders>
+            <w:shd w:val="clear" w:color="auto" w:fill="DC3B00"/>
             <w:tcMar>
               <w:top w:w="40" w:type="dxa"/>
               <w:left w:w="40" w:type="dxa"/>
@@ -5946,6 +5939,7 @@
               <w:bottom w:val="single" w:sz="8" w:space="0" w:color="E8E8E8"/>
               <w:right w:val="single" w:sz="8" w:space="0" w:color="E8E8E8"/>
             </w:tcBorders>
+            <w:shd w:val="clear" w:color="auto" w:fill="DC3B00"/>
             <w:tcMar>
               <w:top w:w="40" w:type="dxa"/>
               <w:left w:w="40" w:type="dxa"/>
@@ -6076,6 +6070,7 @@
               <w:bottom w:val="single" w:sz="8" w:space="0" w:color="E8E8E8"/>
               <w:right w:val="single" w:sz="8" w:space="0" w:color="E8E8E8"/>
             </w:tcBorders>
+            <w:shd w:val="clear" w:color="auto" w:fill="DC3B00"/>
             <w:tcMar>
               <w:top w:w="40" w:type="dxa"/>
               <w:left w:w="40" w:type="dxa"/>
@@ -6137,6 +6132,7 @@
               <w:bottom w:val="single" w:sz="8" w:space="0" w:color="E8E8E8"/>
               <w:right w:val="single" w:sz="8" w:space="0" w:color="E8E8E8"/>
             </w:tcBorders>
+            <w:shd w:val="clear" w:color="auto" w:fill="DC3B00"/>
             <w:tcMar>
               <w:top w:w="40" w:type="dxa"/>
               <w:left w:w="40" w:type="dxa"/>
@@ -6158,7 +6154,7 @@
                 <w:sz w:val="20"/>
                 <w:szCs w:val="20"/>
               </w:rPr>
-              <w:t>TBD</w:t>
+              <w:t>MVC pass; ORM not met</w:t>
             </w:r>
           </w:p>
         </w:tc>
@@ -6205,6 +6201,7 @@
               <w:bottom w:val="single" w:sz="8" w:space="0" w:color="E8E8E8"/>
               <w:right w:val="single" w:sz="8" w:space="0" w:color="E8E8E8"/>
             </w:tcBorders>
+            <w:shd w:val="clear" w:color="auto" w:fill="DC3B00"/>
             <w:tcMar>
               <w:top w:w="40" w:type="dxa"/>
               <w:left w:w="40" w:type="dxa"/>
@@ -6266,6 +6263,7 @@
               <w:bottom w:val="single" w:sz="8" w:space="0" w:color="E8E8E8"/>
               <w:right w:val="single" w:sz="8" w:space="0" w:color="E8E8E8"/>
             </w:tcBorders>
+            <w:shd w:val="clear" w:color="auto" w:fill="DC3B00"/>
             <w:tcMar>
               <w:top w:w="40" w:type="dxa"/>
               <w:left w:w="40" w:type="dxa"/>
@@ -6287,7 +6285,7 @@
                 <w:sz w:val="20"/>
                 <w:szCs w:val="20"/>
               </w:rPr>
-              <w:t>TBD</w:t>
+              <w:t>OOP not well utilized</w:t>
             </w:r>
           </w:p>
         </w:tc>
@@ -6739,8 +6737,8 @@
       <w:pPr>
         <w:pStyle w:val="Heading1"/>
       </w:pPr>
-      <w:bookmarkStart w:id="6" w:name="_10ydxlxu0214" w:colFirst="0" w:colLast="0"/>
-      <w:bookmarkEnd w:id="6"/>
+      <w:bookmarkStart w:id="5" w:name="_10ydxlxu0214" w:colFirst="0" w:colLast="0"/>
+      <w:bookmarkEnd w:id="5"/>
       <w:r>
         <w:t>Deliverable: Tested Code</w:t>
       </w:r>
@@ -6828,8 +6826,8 @@
       <w:pPr>
         <w:pStyle w:val="Heading2"/>
       </w:pPr>
-      <w:bookmarkStart w:id="7" w:name="_t1kpxo60iuww" w:colFirst="0" w:colLast="0"/>
-      <w:bookmarkEnd w:id="7"/>
+      <w:bookmarkStart w:id="6" w:name="_t1kpxo60iuww" w:colFirst="0" w:colLast="0"/>
+      <w:bookmarkEnd w:id="6"/>
       <w:r>
         <w:t>AQL: Test Coverage</w:t>
       </w:r>
@@ -6859,14 +6857,14 @@
           <w:i/>
           <w:highlight w:val="white"/>
         </w:rPr>
-        <w:t xml:space="preserve"> Minimum of 85% test coverage of all code with meaningful tests as determined by the agency. For example see testing best practices and section on </w:t>
+        <w:t xml:space="preserve"> Minimum of 85% test coverage of all code with meaningful tests as de</w:t>
       </w:r>
       <w:r>
         <w:rPr>
           <w:i/>
           <w:highlight w:val="white"/>
         </w:rPr>
-        <w:t xml:space="preserve">test-driven development (TDD) in FEC efiling study. </w:t>
+        <w:t xml:space="preserve">termined by the agency. For example see testing best practices and section on test-driven development (TDD) in FEC efiling study. </w:t>
       </w:r>
     </w:p>
     <w:p>
@@ -6909,10 +6907,10 @@
         <w:t xml:space="preserve">Discussion: </w:t>
       </w:r>
       <w:r>
-        <w:t>Some minor modifications were required to get the application and unit tests running. While modific</w:t>
-      </w:r>
-      <w:r>
-        <w:t>ations were not significant, this could potentially indicate that unit tests were not maintained throughout the project.</w:t>
+        <w:t>Some minor modificati</w:t>
+      </w:r>
+      <w:r>
+        <w:t>ons were required to get the application and unit tests running. While modifications were not significant, this could potentially indicate that unit tests were not maintained throughout the project.</w:t>
       </w:r>
     </w:p>
     <w:p/>
@@ -7390,8 +7388,8 @@
       <w:pPr>
         <w:pStyle w:val="Heading2"/>
       </w:pPr>
-      <w:bookmarkStart w:id="8" w:name="_ara6s8rc5oiu" w:colFirst="0" w:colLast="0"/>
-      <w:bookmarkEnd w:id="8"/>
+      <w:bookmarkStart w:id="7" w:name="_ara6s8rc5oiu" w:colFirst="0" w:colLast="0"/>
+      <w:bookmarkEnd w:id="7"/>
       <w:r>
         <w:t>AQL: CI/CD Pipeline</w:t>
       </w:r>
@@ -7550,8 +7548,8 @@
       <w:pPr>
         <w:pStyle w:val="Heading2"/>
       </w:pPr>
-      <w:bookmarkStart w:id="9" w:name="_uaxyww7eul7" w:colFirst="0" w:colLast="0"/>
-      <w:bookmarkEnd w:id="9"/>
+      <w:bookmarkStart w:id="8" w:name="_uaxyww7eul7" w:colFirst="0" w:colLast="0"/>
+      <w:bookmarkEnd w:id="8"/>
       <w:r>
         <w:t>AQL: Code Review</w:t>
       </w:r>
@@ -7655,7 +7653,7 @@
       <w:r>
         <w:t xml:space="preserve">(e.g. </w:t>
       </w:r>
-      <w:hyperlink r:id="rId8">
+      <w:hyperlink r:id="rId7">
         <w:r>
           <w:rPr>
             <w:color w:val="1155CC"/>
@@ -7687,8 +7685,8 @@
       <w:pPr>
         <w:pStyle w:val="Heading1"/>
       </w:pPr>
-      <w:bookmarkStart w:id="10" w:name="_toesn6pe42x5" w:colFirst="0" w:colLast="0"/>
-      <w:bookmarkEnd w:id="10"/>
+      <w:bookmarkStart w:id="9" w:name="_toesn6pe42x5" w:colFirst="0" w:colLast="0"/>
+      <w:bookmarkEnd w:id="9"/>
       <w:r>
         <w:t>Deliverable: Properly Styled Code</w:t>
       </w:r>
@@ -7752,8 +7750,8 @@
           <w:szCs w:val="32"/>
         </w:rPr>
       </w:pPr>
-      <w:bookmarkStart w:id="11" w:name="_9t1e4l3xzy10" w:colFirst="0" w:colLast="0"/>
-      <w:bookmarkEnd w:id="11"/>
+      <w:bookmarkStart w:id="10" w:name="_9t1e4l3xzy10" w:colFirst="0" w:colLast="0"/>
+      <w:bookmarkEnd w:id="10"/>
       <w:r>
         <w:rPr>
           <w:color w:val="000000"/>
@@ -7870,8 +7868,8 @@
           <w:b/>
         </w:rPr>
       </w:pPr>
-      <w:bookmarkStart w:id="12" w:name="_nhg87rwa3d6m" w:colFirst="0" w:colLast="0"/>
-      <w:bookmarkEnd w:id="12"/>
+      <w:bookmarkStart w:id="11" w:name="_nhg87rwa3d6m" w:colFirst="0" w:colLast="0"/>
+      <w:bookmarkEnd w:id="11"/>
       <w:r>
         <w:t>AQL: Passing Code Style Required for Deployment</w:t>
       </w:r>
@@ -7958,8 +7956,8 @@
       <w:pPr>
         <w:pStyle w:val="Heading1"/>
       </w:pPr>
-      <w:bookmarkStart w:id="13" w:name="_vtqpw0n6pjmx" w:colFirst="0" w:colLast="0"/>
-      <w:bookmarkEnd w:id="13"/>
+      <w:bookmarkStart w:id="12" w:name="_vtqpw0n6pjmx" w:colFirst="0" w:colLast="0"/>
+      <w:bookmarkEnd w:id="12"/>
       <w:r>
         <w:t>Deliverable: Accessibility</w:t>
       </w:r>
@@ -8031,8 +8029,8 @@
       <w:pPr>
         <w:pStyle w:val="Heading2"/>
       </w:pPr>
-      <w:bookmarkStart w:id="14" w:name="_vxz3h4sois78" w:colFirst="0" w:colLast="0"/>
-      <w:bookmarkEnd w:id="14"/>
+      <w:bookmarkStart w:id="13" w:name="_vxz3h4sois78" w:colFirst="0" w:colLast="0"/>
+      <w:bookmarkEnd w:id="13"/>
       <w:r>
         <w:t xml:space="preserve">AQL: Automated </w:t>
       </w:r>
@@ -8251,8 +8249,8 @@
       <w:pPr>
         <w:pStyle w:val="Heading4"/>
       </w:pPr>
-      <w:bookmarkStart w:id="15" w:name="_kmpnpz1w2ry3" w:colFirst="0" w:colLast="0"/>
-      <w:bookmarkEnd w:id="15"/>
+      <w:bookmarkStart w:id="14" w:name="_kmpnpz1w2ry3" w:colFirst="0" w:colLast="0"/>
+      <w:bookmarkEnd w:id="14"/>
       <w:r>
         <w:t>Accessibility Errors and Warnings</w:t>
       </w:r>
@@ -10851,8 +10849,8 @@
       <w:pPr>
         <w:pStyle w:val="Heading2"/>
       </w:pPr>
-      <w:bookmarkStart w:id="16" w:name="_iuj8d8tqwbo" w:colFirst="0" w:colLast="0"/>
-      <w:bookmarkEnd w:id="16"/>
+      <w:bookmarkStart w:id="15" w:name="_iuj8d8tqwbo" w:colFirst="0" w:colLast="0"/>
+      <w:bookmarkEnd w:id="15"/>
       <w:r>
         <w:t>AQL: Color and Contrast</w:t>
       </w:r>
@@ -10977,8 +10975,8 @@
       <w:pPr>
         <w:pStyle w:val="Heading2"/>
       </w:pPr>
-      <w:bookmarkStart w:id="17" w:name="_55650vr1vzyi" w:colFirst="0" w:colLast="0"/>
-      <w:bookmarkEnd w:id="17"/>
+      <w:bookmarkStart w:id="16" w:name="_55650vr1vzyi" w:colFirst="0" w:colLast="0"/>
+      <w:bookmarkEnd w:id="16"/>
       <w:r>
         <w:t>AQL: Keyboard Navigation</w:t>
       </w:r>
@@ -11088,8 +11086,8 @@
       <w:pPr>
         <w:pStyle w:val="Heading2"/>
       </w:pPr>
-      <w:bookmarkStart w:id="18" w:name="_pj0udkdduhm" w:colFirst="0" w:colLast="0"/>
-      <w:bookmarkEnd w:id="18"/>
+      <w:bookmarkStart w:id="17" w:name="_pj0udkdduhm" w:colFirst="0" w:colLast="0"/>
+      <w:bookmarkEnd w:id="17"/>
       <w:r>
         <w:t xml:space="preserve">AQL: </w:t>
       </w:r>
@@ -11171,8 +11169,8 @@
       <w:pPr>
         <w:pStyle w:val="Heading2"/>
       </w:pPr>
-      <w:bookmarkStart w:id="19" w:name="_z2a374johf7m" w:colFirst="0" w:colLast="0"/>
-      <w:bookmarkEnd w:id="19"/>
+      <w:bookmarkStart w:id="18" w:name="_z2a374johf7m" w:colFirst="0" w:colLast="0"/>
+      <w:bookmarkEnd w:id="18"/>
       <w:r>
         <w:t>AQL: Page Titles</w:t>
       </w:r>
@@ -11258,8 +11256,8 @@
       <w:pPr>
         <w:pStyle w:val="Heading1"/>
       </w:pPr>
-      <w:bookmarkStart w:id="20" w:name="_gtit8gt95qn" w:colFirst="0" w:colLast="0"/>
-      <w:bookmarkEnd w:id="20"/>
+      <w:bookmarkStart w:id="19" w:name="_gtit8gt95qn" w:colFirst="0" w:colLast="0"/>
+      <w:bookmarkEnd w:id="19"/>
       <w:r>
         <w:t>Deliverable: Deployment</w:t>
       </w:r>
@@ -11316,8 +11314,8 @@
       <w:pPr>
         <w:pStyle w:val="Heading2"/>
       </w:pPr>
-      <w:bookmarkStart w:id="21" w:name="_b8fqxdv9zae0" w:colFirst="0" w:colLast="0"/>
-      <w:bookmarkEnd w:id="21"/>
+      <w:bookmarkStart w:id="20" w:name="_b8fqxdv9zae0" w:colFirst="0" w:colLast="0"/>
+      <w:bookmarkEnd w:id="20"/>
       <w:r>
         <w:t>AQL: Single Command Build</w:t>
       </w:r>
@@ -11411,8 +11409,8 @@
       <w:pPr>
         <w:pStyle w:val="Heading2"/>
       </w:pPr>
-      <w:bookmarkStart w:id="22" w:name="_5sn4v1tg5oc" w:colFirst="0" w:colLast="0"/>
-      <w:bookmarkEnd w:id="22"/>
+      <w:bookmarkStart w:id="21" w:name="_5sn4v1tg5oc" w:colFirst="0" w:colLast="0"/>
+      <w:bookmarkEnd w:id="21"/>
       <w:r>
         <w:lastRenderedPageBreak/>
         <w:t>AQL: Cloud.gov Deployment</w:t>
@@ -11481,12 +11479,12 @@
       <w:r>
         <w:t xml:space="preserve"> Technically, the existing deployment scripts do not deploy to cloud.gov. However, based on the team’s review of the existing Jenkinsfile JSON files, it will be possible to modify them to deploy the Docker image to</w:t>
       </w:r>
-      <w:hyperlink r:id="rId9">
+      <w:hyperlink r:id="rId8">
         <w:r>
           <w:t xml:space="preserve"> </w:t>
         </w:r>
       </w:hyperlink>
-      <w:hyperlink r:id="rId10">
+      <w:hyperlink r:id="rId9">
         <w:r>
           <w:rPr>
             <w:color w:val="1155CC"/>
@@ -11513,8 +11511,8 @@
       <w:pPr>
         <w:pStyle w:val="Heading2"/>
       </w:pPr>
-      <w:bookmarkStart w:id="23" w:name="_6q29ptojsr2c" w:colFirst="0" w:colLast="0"/>
-      <w:bookmarkEnd w:id="23"/>
+      <w:bookmarkStart w:id="22" w:name="_6q29ptojsr2c" w:colFirst="0" w:colLast="0"/>
+      <w:bookmarkEnd w:id="22"/>
       <w:r>
         <w:t>AQL: Public CI/CD Scripts</w:t>
       </w:r>
@@ -11594,8 +11592,8 @@
       <w:pPr>
         <w:pStyle w:val="Heading2"/>
       </w:pPr>
-      <w:bookmarkStart w:id="24" w:name="_40im5mvcisns" w:colFirst="0" w:colLast="0"/>
-      <w:bookmarkEnd w:id="24"/>
+      <w:bookmarkStart w:id="23" w:name="_40im5mvcisns" w:colFirst="0" w:colLast="0"/>
+      <w:bookmarkEnd w:id="23"/>
       <w:r>
         <w:t>AQL: Branching Strategy</w:t>
       </w:r>
@@ -12247,15 +12245,15 @@
       <w:pPr>
         <w:pStyle w:val="Heading1"/>
       </w:pPr>
-      <w:bookmarkStart w:id="25" w:name="_ik8mc524dfs9" w:colFirst="0" w:colLast="0"/>
-      <w:bookmarkEnd w:id="25"/>
-      <w:commentRangeStart w:id="26"/>
+      <w:bookmarkStart w:id="24" w:name="_ik8mc524dfs9" w:colFirst="0" w:colLast="0"/>
+      <w:bookmarkEnd w:id="24"/>
+      <w:commentRangeStart w:id="25"/>
       <w:r>
         <w:t>Deliverable: Documentation</w:t>
       </w:r>
-      <w:commentRangeEnd w:id="26"/>
-      <w:r>
-        <w:commentReference w:id="26"/>
+      <w:commentRangeEnd w:id="25"/>
+      <w:r>
+        <w:commentReference w:id="25"/>
       </w:r>
     </w:p>
     <w:p>
@@ -12341,8 +12339,8 @@
           <w:highlight w:val="white"/>
         </w:rPr>
       </w:pPr>
-      <w:bookmarkStart w:id="27" w:name="_u2kw9xkxq8ba" w:colFirst="0" w:colLast="0"/>
-      <w:bookmarkEnd w:id="27"/>
+      <w:bookmarkStart w:id="26" w:name="_u2kw9xkxq8ba" w:colFirst="0" w:colLast="0"/>
+      <w:bookmarkEnd w:id="26"/>
       <w:r>
         <w:t>AQL: Major Functionality</w:t>
       </w:r>
@@ -12418,8 +12416,8 @@
           <w:highlight w:val="white"/>
         </w:rPr>
       </w:pPr>
-      <w:bookmarkStart w:id="28" w:name="_mc65spmzmiom" w:colFirst="0" w:colLast="0"/>
-      <w:bookmarkEnd w:id="28"/>
+      <w:bookmarkStart w:id="27" w:name="_mc65spmzmiom" w:colFirst="0" w:colLast="0"/>
+      <w:bookmarkEnd w:id="27"/>
       <w:r>
         <w:lastRenderedPageBreak/>
         <w:t>AQL: Dependencies</w:t>
@@ -12493,8 +12491,8 @@
       <w:pPr>
         <w:pStyle w:val="Heading2"/>
       </w:pPr>
-      <w:bookmarkStart w:id="29" w:name="_o6xti2otyc7s" w:colFirst="0" w:colLast="0"/>
-      <w:bookmarkEnd w:id="29"/>
+      <w:bookmarkStart w:id="28" w:name="_o6xti2otyc7s" w:colFirst="0" w:colLast="0"/>
+      <w:bookmarkEnd w:id="28"/>
       <w:r>
         <w:t>AQL: Inline Code Documentation</w:t>
       </w:r>
@@ -12582,8 +12580,8 @@
       <w:pPr>
         <w:pStyle w:val="Heading2"/>
       </w:pPr>
-      <w:bookmarkStart w:id="30" w:name="_w2hes573sr3y" w:colFirst="0" w:colLast="0"/>
-      <w:bookmarkEnd w:id="30"/>
+      <w:bookmarkStart w:id="29" w:name="_w2hes573sr3y" w:colFirst="0" w:colLast="0"/>
+      <w:bookmarkEnd w:id="29"/>
       <w:r>
         <w:t>AQL: System Diagram</w:t>
       </w:r>
@@ -12654,8 +12652,8 @@
       <w:pPr>
         <w:pStyle w:val="Heading2"/>
       </w:pPr>
-      <w:bookmarkStart w:id="31" w:name="_cwx021tbt9y8" w:colFirst="0" w:colLast="0"/>
-      <w:bookmarkEnd w:id="31"/>
+      <w:bookmarkStart w:id="30" w:name="_cwx021tbt9y8" w:colFirst="0" w:colLast="0"/>
+      <w:bookmarkEnd w:id="30"/>
       <w:r>
         <w:t>AQL: Database</w:t>
       </w:r>
@@ -12830,8 +12828,8 @@
       <w:pPr>
         <w:pStyle w:val="Heading1"/>
       </w:pPr>
-      <w:bookmarkStart w:id="32" w:name="_dygag7nugcrp" w:colFirst="0" w:colLast="0"/>
-      <w:bookmarkEnd w:id="32"/>
+      <w:bookmarkStart w:id="31" w:name="_dygag7nugcrp" w:colFirst="0" w:colLast="0"/>
+      <w:bookmarkEnd w:id="31"/>
       <w:r>
         <w:t>Deliverable: Security</w:t>
       </w:r>
@@ -12894,8 +12892,8 @@
       <w:pPr>
         <w:pStyle w:val="Heading2"/>
       </w:pPr>
-      <w:bookmarkStart w:id="33" w:name="_8s8057qr8xtc" w:colFirst="0" w:colLast="0"/>
-      <w:bookmarkEnd w:id="33"/>
+      <w:bookmarkStart w:id="32" w:name="_8s8057qr8xtc" w:colFirst="0" w:colLast="0"/>
+      <w:bookmarkEnd w:id="32"/>
       <w:r>
         <w:t>AQL: Security Vulnerabilities</w:t>
       </w:r>
@@ -12974,8 +12972,8 @@
         <w:keepLines w:val="0"/>
         <w:spacing w:line="331" w:lineRule="auto"/>
       </w:pPr>
-      <w:bookmarkStart w:id="34" w:name="_45abbcvmpklu" w:colFirst="0" w:colLast="0"/>
-      <w:bookmarkEnd w:id="34"/>
+      <w:bookmarkStart w:id="33" w:name="_45abbcvmpklu" w:colFirst="0" w:colLast="0"/>
+      <w:bookmarkEnd w:id="33"/>
       <w:r>
         <w:t>AQL: Dependency Scan: Overall</w:t>
       </w:r>
@@ -13080,8 +13078,8 @@
       <w:pPr>
         <w:pStyle w:val="Heading3"/>
       </w:pPr>
-      <w:bookmarkStart w:id="35" w:name="_hxfc01z26xat" w:colFirst="0" w:colLast="0"/>
-      <w:bookmarkEnd w:id="35"/>
+      <w:bookmarkStart w:id="34" w:name="_hxfc01z26xat" w:colFirst="0" w:colLast="0"/>
+      <w:bookmarkEnd w:id="34"/>
       <w:r>
         <w:t>Dependency Scan: fecfile-online/django-backend</w:t>
       </w:r>
@@ -13116,8 +13114,8 @@
       <w:pPr>
         <w:pStyle w:val="Heading3"/>
       </w:pPr>
-      <w:bookmarkStart w:id="36" w:name="_enxvly4tsczl" w:colFirst="0" w:colLast="0"/>
-      <w:bookmarkEnd w:id="36"/>
+      <w:bookmarkStart w:id="35" w:name="_enxvly4tsczl" w:colFirst="0" w:colLast="0"/>
+      <w:bookmarkEnd w:id="35"/>
       <w:r>
         <w:t xml:space="preserve">Dependency Scan: </w:t>
       </w:r>
@@ -13998,8 +13996,8 @@
       <w:pPr>
         <w:pStyle w:val="Heading3"/>
       </w:pPr>
-      <w:bookmarkStart w:id="37" w:name="_quod1xhey913" w:colFirst="0" w:colLast="0"/>
-      <w:bookmarkEnd w:id="37"/>
+      <w:bookmarkStart w:id="36" w:name="_quod1xhey913" w:colFirst="0" w:colLast="0"/>
+      <w:bookmarkEnd w:id="36"/>
       <w:r>
         <w:t>Dependency Scan: f</w:t>
       </w:r>
@@ -14034,8 +14032,8 @@
       <w:pPr>
         <w:pStyle w:val="Heading3"/>
       </w:pPr>
-      <w:bookmarkStart w:id="38" w:name="_h31vef42dwwm" w:colFirst="0" w:colLast="0"/>
-      <w:bookmarkEnd w:id="38"/>
+      <w:bookmarkStart w:id="37" w:name="_h31vef42dwwm" w:colFirst="0" w:colLast="0"/>
+      <w:bookmarkEnd w:id="37"/>
       <w:r>
         <w:t>Dependency Scan: fecfile-ImageGenerator</w:t>
       </w:r>
@@ -14077,8 +14075,8 @@
         <w:keepLines w:val="0"/>
         <w:spacing w:line="331" w:lineRule="auto"/>
       </w:pPr>
-      <w:bookmarkStart w:id="39" w:name="_q59zqlc1mx26" w:colFirst="0" w:colLast="0"/>
-      <w:bookmarkEnd w:id="39"/>
+      <w:bookmarkStart w:id="38" w:name="_q59zqlc1mx26" w:colFirst="0" w:colLast="0"/>
+      <w:bookmarkEnd w:id="38"/>
       <w:r>
         <w:t>AQL: Static Code Analysis and Passive Scanning</w:t>
       </w:r>
@@ -14178,6 +14176,8 @@
       <w:r>
         <w:t>(Note: For this analysis, an equivalent Typescript static code analysis was not performed.</w:t>
       </w:r>
+      <w:bookmarkStart w:id="39" w:name="_GoBack"/>
+      <w:bookmarkEnd w:id="39"/>
       <w:r>
         <w:t>).</w:t>
       </w:r>
@@ -17557,7 +17557,7 @@
       <w:r>
         <w:t xml:space="preserve"> stories, and issues tracked in the prior team’s JIRA instance (</w:t>
       </w:r>
-      <w:hyperlink r:id="rId13">
+      <w:hyperlink r:id="rId12">
         <w:r>
           <w:rPr>
             <w:color w:val="1155CC"/>
@@ -19461,8 +19461,10 @@
       </w:pPr>
       <w:r>
         <w:rPr>
-          <w:rFonts w:eastAsia="Arial" w:cs="Arial"/>
+          <w:rFonts w:ascii="Arial" w:eastAsia="Arial" w:hAnsi="Arial" w:cs="Arial"/>
           <w:i/>
+          <w:sz w:val="20"/>
+          <w:szCs w:val="20"/>
           <w:highlight w:val="white"/>
         </w:rPr>
         <w:t>Best practices for modern cloud native applications are followed.</w:t>
@@ -19510,8 +19512,10 @@
       </w:r>
       <w:r>
         <w:rPr>
-          <w:rFonts w:eastAsia="Arial" w:cs="Arial"/>
+          <w:rFonts w:ascii="Arial" w:eastAsia="Arial" w:hAnsi="Arial" w:cs="Arial"/>
           <w:i/>
+          <w:sz w:val="20"/>
+          <w:szCs w:val="20"/>
           <w:highlight w:val="white"/>
         </w:rPr>
         <w:t>12-factor application framework is followed: https://12factor.net/</w:t>
@@ -21100,8 +21104,10 @@
       </w:r>
       <w:r>
         <w:rPr>
-          <w:rFonts w:eastAsia="Arial" w:cs="Arial"/>
+          <w:rFonts w:ascii="Arial" w:eastAsia="Arial" w:hAnsi="Arial" w:cs="Arial"/>
           <w:i/>
+          <w:sz w:val="20"/>
+          <w:szCs w:val="20"/>
           <w:highlight w:val="white"/>
         </w:rPr>
         <w:t>Applications each have their own codebase</w:t>
@@ -21176,8 +21182,10 @@
       </w:r>
       <w:r>
         <w:rPr>
-          <w:rFonts w:eastAsia="Arial" w:cs="Arial"/>
+          <w:rFonts w:ascii="Arial" w:eastAsia="Arial" w:hAnsi="Arial" w:cs="Arial"/>
           <w:i/>
+          <w:sz w:val="20"/>
+          <w:szCs w:val="20"/>
           <w:highlight w:val="white"/>
         </w:rPr>
         <w:t>Config is stored in the environment</w:t>
@@ -21348,19 +21356,7 @@
         <w:rPr>
           <w:i/>
         </w:rPr>
-        <w:t>Model-view</w:t>
-      </w:r>
-      <w:r>
-        <w:rPr>
-          <w:i/>
-        </w:rPr>
-        <w:t>-</w:t>
-      </w:r>
-      <w:r>
-        <w:rPr>
-          <w:i/>
-        </w:rPr>
-        <w:t>controller (MVC) architectural model  and application ORM are used to interact with database</w:t>
+        <w:t>Model-view-controller (MVC) architectural model and application ORM are used to interact with database</w:t>
       </w:r>
     </w:p>
     <w:p>
@@ -21378,7 +21374,7 @@
         <w:t xml:space="preserve">Assessment: </w:t>
       </w:r>
       <w:r>
-        <w:t>TBD</w:t>
+        <w:t xml:space="preserve">Not Met (Significant) </w:t>
       </w:r>
     </w:p>
     <w:p/>
@@ -21402,7 +21398,59 @@
         <w:t>Discussion:</w:t>
       </w:r>
       <w:r>
-        <w:t xml:space="preserve"> TBD</w:t>
+        <w:t xml:space="preserve"> </w:t>
+      </w:r>
+    </w:p>
+    <w:p/>
+    <w:p>
+      <w:r>
+        <w:t>The fecfile-online/frontend i</w:t>
+      </w:r>
+      <w:r>
+        <w:t xml:space="preserve">s developed with Angular and closely adheres to a MVC architectural model--which is expected for an Angular-based application, as Angular  enforces this architectural pattern. </w:t>
+      </w:r>
+    </w:p>
+    <w:p/>
+    <w:p>
+      <w:r>
+        <w:t>(Note: We have chosen to interpret “MVC” as a general architecture model. The developers of Angular characterize it as a Model-View-ViewModel (MVVM) pattern, but it adheres to the same principles of separation between the presentation, logical, and data la</w:t>
+      </w:r>
+      <w:r>
+        <w:t xml:space="preserve">yers that characterize MVC, which we believe to be the intent of this AQL.) </w:t>
+      </w:r>
+    </w:p>
+    <w:p/>
+    <w:p/>
+    <w:p>
+      <w:r>
+        <w:t>We did not evaluate fecfile-online/django-backend, ImageGenerator, and Validate in terms of MVC implementation. Given that these three components are largely REST APIs, we consi</w:t>
+      </w:r>
+      <w:r>
+        <w:t xml:space="preserve">dered a full MVC evaluation not applicable. (i.e. Because there is no presentation layer to separate out.)   </w:t>
+      </w:r>
+    </w:p>
+    <w:p/>
+    <w:p>
+      <w:r>
+        <w:t>In terms of Object Relational Mapping (ORM), the fecfile-online/django-backend does not make proper use of an ORM. While the Django framework is used to build models, there is much more interaction with the database through the use of SQL strings than usin</w:t>
+      </w:r>
+      <w:r>
+        <w:t xml:space="preserve">g the Django ORM.  As such, we would assess ORM usage as significantly not met. </w:t>
+      </w:r>
+    </w:p>
+    <w:p/>
+    <w:p>
+      <w:r>
+        <w:t xml:space="preserve">The fecfile-online/front-end, ImageGenerator,  and Validate code bases do not require a database connection and, therefore, ORM does not seem applicable. </w:t>
+      </w:r>
+    </w:p>
+    <w:p/>
+    <w:p>
+      <w:r>
+        <w:t xml:space="preserve">In summary, while </w:t>
+      </w:r>
+      <w:r>
+        <w:t xml:space="preserve">the fecfile-online/front-end utilizes MVC appropriately, the fecfile-online/django-backend does not implement ORM. As a result, this AQL is assessed as significantly not met. </w:t>
       </w:r>
     </w:p>
     <w:p>
@@ -21416,24 +21464,17 @@
       </w:r>
     </w:p>
     <w:p>
-      <w:pPr>
-        <w:rPr>
-          <w:i/>
-        </w:rPr>
-      </w:pPr>
       <w:r>
         <w:rPr>
           <w:b/>
         </w:rPr>
-        <w:t xml:space="preserve">AQL: </w:t>
-      </w:r>
-      <w:r>
-        <w:rPr>
-          <w:rFonts w:eastAsia="Arial" w:cs="Arial"/>
-          <w:i/>
-          <w:highlight w:val="white"/>
-        </w:rPr>
-        <w:t>Software is build using object oriented programming</w:t>
+        <w:t>AQL</w:t>
+      </w:r>
+      <w:r>
+        <w:t>: Software is built using object oriented pr</w:t>
+      </w:r>
+      <w:r>
+        <w:t>ogramming</w:t>
       </w:r>
     </w:p>
     <w:p>
@@ -21451,7 +21492,7 @@
         <w:t xml:space="preserve">Assessment: </w:t>
       </w:r>
       <w:r>
-        <w:t>TBD</w:t>
+        <w:t>Not Met (Significant)</w:t>
       </w:r>
     </w:p>
     <w:p/>
@@ -21475,7 +21516,56 @@
         <w:t>Discussion:</w:t>
       </w:r>
       <w:r>
-        <w:t xml:space="preserve"> TBD</w:t>
+        <w:t xml:space="preserve"> The four separate code bases (fecfile-online-python-backend, fecfile-online-Angular-frontend, ImageGenerator, and Validate) utilize object oriented programming (OOP</w:t>
+      </w:r>
+      <w:r>
+        <w:t xml:space="preserve">) to substantially different degrees. Two of the applications (ImageGenerator and Validate) do not use OOP at all. And while OOP is utilized in both fecfile-online front-end and django-backend, extending its usage would likely lead to benefits in terms of </w:t>
+      </w:r>
+      <w:r>
+        <w:t>maintainability. As such, the overall assessment for this AQL is significantly not met. Details on each repository are provided below.</w:t>
+      </w:r>
+    </w:p>
+    <w:p/>
+    <w:p>
+      <w:r>
+        <w:t>The fecfile-online/django-backend Python code does make use of some classes, but a significant amount of code is not con</w:t>
+      </w:r>
+      <w:r>
+        <w:t xml:space="preserve">tained in a class. This by itself may not necessarily cause quality issues, but there are instances of code duplication that could be removed with better use of class inheritance (or proper functional architecture). </w:t>
+      </w:r>
+    </w:p>
+    <w:p/>
+    <w:p>
+      <w:r>
+        <w:t>The fecfile-online/front-end web appli</w:t>
+      </w:r>
+      <w:r>
+        <w:t>cation is written using an OOP paradigm. This is expected given that the Angular framework is itself object oriented. While almost all code in this application is part of an object, static code analysis identified 22% code duplication. With Angular, it wou</w:t>
+      </w:r>
+      <w:r>
+        <w:t xml:space="preserve">ld not be uncommon for static code analysis to pick up some unavoidable duplication of boilerplate code. Unfortunately, review of some of this duplicated code does show duplication of actual logic (i.e. non-boilerplate code). We would expect proper object </w:t>
+      </w:r>
+      <w:r>
+        <w:t xml:space="preserve">modeling to reduce the 22% of duplicated code to a more manageable number.  </w:t>
+      </w:r>
+    </w:p>
+    <w:p/>
+    <w:p>
+      <w:r>
+        <w:lastRenderedPageBreak/>
+        <w:t xml:space="preserve">The fecfile-ImageGenerator Python code does not use OOP. Code review of the application does highlight several where code appears to be cut and pasted from one file to another.  </w:t>
+      </w:r>
+      <w:r>
+        <w:t xml:space="preserve">A more object oriented approach--or a better architected functional approach--would provide significant improvements in maintainability. </w:t>
+      </w:r>
+    </w:p>
+    <w:p/>
+    <w:p>
+      <w:r>
+        <w:t>The fecfile-Validate Python code does not use an Object Oriented structure. This application is quite simple and like</w:t>
+      </w:r>
+      <w:r>
+        <w:t>ly would not gain significant benefits from rework as an Object Oriented system. Nonetheless, it does not meet the AQL as currently implemented.</w:t>
       </w:r>
     </w:p>
     <w:p>
@@ -21503,7 +21593,6 @@
       <w:bookmarkStart w:id="71" w:name="_cz1vq8yypdi2" w:colFirst="0" w:colLast="0"/>
       <w:bookmarkEnd w:id="71"/>
       <w:r>
-        <w:lastRenderedPageBreak/>
         <w:t>Deliverable: Mobile Accessible</w:t>
       </w:r>
     </w:p>
@@ -21512,13 +21601,7 @@
         <w:rPr>
           <w:i/>
         </w:rPr>
-        <w:t>Not applicable for this as</w:t>
-      </w:r>
-      <w:r>
-        <w:rPr>
-          <w:i/>
-        </w:rPr>
-        <w:t>sessment, per FEC guidance.</w:t>
+        <w:t>Not applicable for this assessment, per FEC guidance.</w:t>
       </w:r>
     </w:p>
     <w:p>
@@ -21557,7 +21640,7 @@
           <w:i/>
         </w:rPr>
         <w:sectPr>
-          <w:footerReference w:type="default" r:id="rId14"/>
+          <w:footerReference w:type="default" r:id="rId13"/>
           <w:pgSz w:w="12240" w:h="15840"/>
           <w:pgMar w:top="1440" w:right="1440" w:bottom="1440" w:left="1440" w:header="720" w:footer="720" w:gutter="0"/>
           <w:pgNumType w:start="1"/>
@@ -21573,10 +21656,10 @@
       <w:bookmarkEnd w:id="73"/>
       <w:r>
         <w:lastRenderedPageBreak/>
-        <w:t>Assessment, Part 2: Feasibility of Integrating Previousl</w:t>
-      </w:r>
-      <w:r>
-        <w:t>y Developed Code</w:t>
+        <w:t>Assessment, Part 2: Feasibilit</w:t>
+      </w:r>
+      <w:r>
+        <w:t>y of Integrating Previously Developed Code</w:t>
       </w:r>
     </w:p>
     <w:p>
@@ -21636,7 +21719,10 @@
         </w:numPr>
       </w:pPr>
       <w:r>
-        <w:t>Moderate: Could be related to a bug or logic error with actual impact; likely needs developer intervention</w:t>
+        <w:t>Moderate: Could be related to a bug or logic error with actu</w:t>
+      </w:r>
+      <w:r>
+        <w:t>al impact; likely needs developer intervention</w:t>
       </w:r>
     </w:p>
     <w:p>
@@ -21658,10 +21744,10 @@
         </w:numPr>
       </w:pPr>
       <w:r>
-        <w:t>Trivial: Style or readability issue but not an error; unlikel</w:t>
-      </w:r>
-      <w:r>
-        <w:t>y to need direct developer intervention (i.e. can be scripted or automated through tooling)</w:t>
+        <w:t>Trivial: Style or readability issue but not an error; unlikely to need direct developer intervention (i.e. can be scripte</w:t>
+      </w:r>
+      <w:r>
+        <w:t>d or automated through tooling)</w:t>
       </w:r>
     </w:p>
     <w:p>
@@ -45247,7 +45333,14 @@
                 <w:sz w:val="16"/>
                 <w:szCs w:val="16"/>
               </w:rPr>
-              <w:t>Footer color and layout does not match PL. Not all content from PL footer is present.</w:t>
+              <w:t xml:space="preserve">Footer color and layout does not match PL. Not </w:t>
+            </w:r>
+            <w:r>
+              <w:rPr>
+                <w:sz w:val="16"/>
+                <w:szCs w:val="16"/>
+              </w:rPr>
+              <w:t>all content from PL footer is present.</w:t>
             </w:r>
           </w:p>
         </w:tc>
@@ -46130,14 +46223,7 @@
                 <w:sz w:val="16"/>
                 <w:szCs w:val="16"/>
               </w:rPr>
-              <w:t>The following items do not match the PL component. Some examples of divergence are color scheme, expand/collapse icon</w:t>
-            </w:r>
-            <w:r>
-              <w:rPr>
-                <w:sz w:val="16"/>
-                <w:szCs w:val="16"/>
-              </w:rPr>
-              <w:t>s, checkbox styles, filter application buttons</w:t>
+              <w:t>The following items do not match the PL component. Some examples of divergence are color scheme, expand/collapse icons, checkbox styles, filter application buttons</w:t>
             </w:r>
           </w:p>
         </w:tc>
@@ -47076,14 +47162,7 @@
                 <w:sz w:val="16"/>
                 <w:szCs w:val="16"/>
               </w:rPr>
-              <w:t xml:space="preserve">Contacts table will expand to show additional info when clicked - this is not present </w:t>
-            </w:r>
-            <w:r>
-              <w:rPr>
-                <w:sz w:val="16"/>
-                <w:szCs w:val="16"/>
-              </w:rPr>
-              <w:t>in the PL but further refinement should be done to make this an acceptable extension.</w:t>
+              <w:t>Contacts table will expand to show additional info when clicked - this is not present in the PL but further refinement should be done to make this an acceptable extension.</w:t>
             </w:r>
           </w:p>
         </w:tc>
@@ -47127,7 +47206,16 @@
                 <w:sz w:val="16"/>
                 <w:szCs w:val="16"/>
               </w:rPr>
-              <w:t>Search Transactions /</w:t>
+              <w:t>Search Transacti</w:t>
+            </w:r>
+            <w:r>
+              <w:rPr>
+                <w:b/>
+                <w:color w:val="FFFFFF"/>
+                <w:sz w:val="16"/>
+                <w:szCs w:val="16"/>
+              </w:rPr>
+              <w:t>ons /</w:t>
             </w:r>
           </w:p>
           <w:p>
@@ -48059,14 +48147,14 @@
                 <w:sz w:val="16"/>
                 <w:szCs w:val="16"/>
               </w:rPr>
-              <w:t>Toggle buttons do not match PL horizontal toggle butto</w:t>
+              <w:t>Toggl</w:t>
             </w:r>
             <w:r>
               <w:rPr>
                 <w:sz w:val="16"/>
                 <w:szCs w:val="16"/>
               </w:rPr>
-              <w:t>ns.</w:t>
+              <w:t>e buttons do not match PL horizontal toggle buttons.</w:t>
             </w:r>
           </w:p>
           <w:p>
@@ -49243,7 +49331,14 @@
                 <w:sz w:val="16"/>
                 <w:szCs w:val="16"/>
               </w:rPr>
-              <w:t>Grey colors do not match pattern library</w:t>
+              <w:t>Grey colors do no</w:t>
+            </w:r>
+            <w:r>
+              <w:rPr>
+                <w:sz w:val="16"/>
+                <w:szCs w:val="16"/>
+              </w:rPr>
+              <w:t>t match pattern library</w:t>
             </w:r>
           </w:p>
         </w:tc>
@@ -49969,7 +50064,14 @@
                 <w:sz w:val="16"/>
                 <w:szCs w:val="16"/>
               </w:rPr>
-              <w:t xml:space="preserve">Other download links are not formatted as </w:t>
+              <w:t xml:space="preserve">Other download links are not formatted </w:t>
+            </w:r>
+            <w:r>
+              <w:rPr>
+                <w:sz w:val="16"/>
+                <w:szCs w:val="16"/>
+              </w:rPr>
+              <w:t xml:space="preserve">as </w:t>
             </w:r>
             <w:r>
               <w:rPr>
@@ -50432,14 +50534,7 @@
                 <w:sz w:val="16"/>
                 <w:szCs w:val="16"/>
               </w:rPr>
-              <w:t xml:space="preserve">Other download links are not formatted </w:t>
-            </w:r>
-            <w:r>
-              <w:rPr>
-                <w:sz w:val="16"/>
-                <w:szCs w:val="16"/>
-              </w:rPr>
-              <w:t>as links from the PL</w:t>
+              <w:t>Other download links are not formatted as links from the PL</w:t>
             </w:r>
           </w:p>
         </w:tc>
@@ -52765,30 +52860,30 @@
                 <w:szCs w:val="16"/>
               </w:rPr>
               <w:lastRenderedPageBreak/>
-              <w:t>not a good match for inputs in the PL</w:t>
-            </w:r>
-          </w:p>
-          <w:p>
-            <w:pPr>
-              <w:spacing w:line="240" w:lineRule="auto"/>
+              <w:t>not a good ma</w:t>
+            </w:r>
+            <w:r>
               <w:rPr>
                 <w:sz w:val="16"/>
                 <w:szCs w:val="16"/>
               </w:rPr>
-            </w:pPr>
-            <w:r>
+              <w:t>tch for inputs in the PL</w:t>
+            </w:r>
+          </w:p>
+          <w:p>
+            <w:pPr>
+              <w:spacing w:line="240" w:lineRule="auto"/>
               <w:rPr>
                 <w:sz w:val="16"/>
                 <w:szCs w:val="16"/>
               </w:rPr>
-              <w:t>Table does n</w:t>
-            </w:r>
+            </w:pPr>
             <w:r>
               <w:rPr>
                 <w:sz w:val="16"/>
                 <w:szCs w:val="16"/>
               </w:rPr>
-              <w:t>ot match table styles from the PL</w:t>
+              <w:t>Table does not match table styles from the PL</w:t>
             </w:r>
           </w:p>
         </w:tc>
@@ -52807,7 +52902,7 @@
 
 <file path=word/comments.xml><?xml version="1.0" encoding="utf-8"?>
 <w:comments xmlns:wpc="http://schemas.microsoft.com/office/word/2010/wordprocessingCanvas" xmlns:mc="http://schemas.openxmlformats.org/markup-compatibility/2006" xmlns:o="urn:schemas-microsoft-com:office:office" xmlns:r="http://schemas.openxmlformats.org/officeDocument/2006/relationships" xmlns:m="http://schemas.openxmlformats.org/officeDocument/2006/math" xmlns:v="urn:schemas-microsoft-com:vml" xmlns:wp14="http://schemas.microsoft.com/office/word/2010/wordprocessingDrawing" xmlns:wp="http://schemas.openxmlformats.org/drawingml/2006/wordprocessingDrawing" xmlns:w10="urn:schemas-microsoft-com:office:word" xmlns:w="http://schemas.openxmlformats.org/wordprocessingml/2006/main" xmlns:w14="http://schemas.microsoft.com/office/word/2010/wordml" xmlns:w15="http://schemas.microsoft.com/office/word/2012/wordml" xmlns:wpg="http://schemas.microsoft.com/office/word/2010/wordprocessingGroup" xmlns:wpi="http://schemas.microsoft.com/office/word/2010/wordprocessingInk" xmlns:wne="http://schemas.microsoft.com/office/word/2006/wordml" xmlns:wps="http://schemas.microsoft.com/office/word/2010/wordprocessingShape" mc:Ignorable="w14 w15 wp14">
-  <w:comment w:id="26" w:author="Alexander Lin" w:date="2021-10-23T18:49:00Z" w:initials="">
+  <w:comment w:id="25" w:author="Alexander Lin" w:date="2021-10-23T18:49:00Z" w:initials="">
     <w:p>
       <w:pPr>
         <w:widowControl w:val="0"/>
@@ -52845,7 +52940,7 @@
 
 <file path=word/commentsExtended.xml><?xml version="1.0" encoding="utf-8"?>
 <w15:commentsEx xmlns:wpc="http://schemas.microsoft.com/office/word/2010/wordprocessingCanvas" xmlns:mc="http://schemas.openxmlformats.org/markup-compatibility/2006" xmlns:o="urn:schemas-microsoft-com:office:office" xmlns:r="http://schemas.openxmlformats.org/officeDocument/2006/relationships" xmlns:m="http://schemas.openxmlformats.org/officeDocument/2006/math" xmlns:v="urn:schemas-microsoft-com:vml" xmlns:wp14="http://schemas.microsoft.com/office/word/2010/wordprocessingDrawing" xmlns:wp="http://schemas.openxmlformats.org/drawingml/2006/wordprocessingDrawing" xmlns:w10="urn:schemas-microsoft-com:office:word" xmlns:w="http://schemas.openxmlformats.org/wordprocessingml/2006/main" xmlns:w14="http://schemas.microsoft.com/office/word/2010/wordml" xmlns:w15="http://schemas.microsoft.com/office/word/2012/wordml" xmlns:wpg="http://schemas.microsoft.com/office/word/2010/wordprocessingGroup" xmlns:wpi="http://schemas.microsoft.com/office/word/2010/wordprocessingInk" xmlns:wne="http://schemas.microsoft.com/office/word/2006/wordml" xmlns:wps="http://schemas.microsoft.com/office/word/2010/wordprocessingShape" mc:Ignorable="w14 w15 wp14">
-  <w15:commentEx w15:paraId="70AAF2FB" w15:done="0"/>
+  <w15:commentEx w15:paraId="13976912" w15:done="0"/>
 </w15:commentsEx>
 </file>
 
@@ -52906,7 +53001,7 @@
         <w:i/>
         <w:noProof/>
       </w:rPr>
-      <w:t>4</w:t>
+      <w:t>1</w:t>
     </w:r>
     <w:r>
       <w:rPr>
@@ -52971,7 +53066,14 @@
             <w:color w:val="1155CC"/>
             <w:u w:val="single"/>
           </w:rPr>
-          <w:t>github.com/fecgov/FEC/blob/master/CONTRIBUTING.md#branches</w:t>
+          <w:t>github.com/fecgov/FEC/blob/master/CONTRIBUTING.md#branche</w:t>
+        </w:r>
+        <w:r>
+          <w:rPr>
+            <w:color w:val="1155CC"/>
+            <w:u w:val="single"/>
+          </w:rPr>
+          <w:t>s</w:t>
         </w:r>
       </w:hyperlink>
       <w:r>
@@ -52994,10 +53096,7 @@
         <w:footnoteRef/>
       </w:r>
       <w:r>
-        <w:t xml:space="preserve"> Jakob Nielsen. “10 Usability Heuristics for User Interface De</w:t>
-      </w:r>
-      <w:r>
-        <w:t xml:space="preserve">sign.” </w:t>
+        <w:t xml:space="preserve"> Jakob Nielsen. “10 Usability Heuristics for User Interface Design.” </w:t>
       </w:r>
       <w:hyperlink r:id="rId2">
         <w:r>
@@ -53005,7 +53104,14 @@
             <w:color w:val="1155CC"/>
             <w:u w:val="single"/>
           </w:rPr>
-          <w:t>https://www.nngroup.com/articles/ten-usability-heuristics/</w:t>
+          <w:t>https://www.nngroup.com/articles/ten-usabil</w:t>
+        </w:r>
+        <w:r>
+          <w:rPr>
+            <w:color w:val="1155CC"/>
+            <w:u w:val="single"/>
+          </w:rPr>
+          <w:t>ity-heuristics/</w:t>
         </w:r>
       </w:hyperlink>
       <w:r>
@@ -53019,9 +53125,9 @@
 <file path=word/numbering.xml><?xml version="1.0" encoding="utf-8"?>
 <w:numbering xmlns:wpc="http://schemas.microsoft.com/office/word/2010/wordprocessingCanvas" xmlns:mc="http://schemas.openxmlformats.org/markup-compatibility/2006" xmlns:o="urn:schemas-microsoft-com:office:office" xmlns:r="http://schemas.openxmlformats.org/officeDocument/2006/relationships" xmlns:m="http://schemas.openxmlformats.org/officeDocument/2006/math" xmlns:v="urn:schemas-microsoft-com:vml" xmlns:wp14="http://schemas.microsoft.com/office/word/2010/wordprocessingDrawing" xmlns:wp="http://schemas.openxmlformats.org/drawingml/2006/wordprocessingDrawing" xmlns:w10="urn:schemas-microsoft-com:office:word" xmlns:w="http://schemas.openxmlformats.org/wordprocessingml/2006/main" xmlns:w14="http://schemas.microsoft.com/office/word/2010/wordml" xmlns:w15="http://schemas.microsoft.com/office/word/2012/wordml" xmlns:wpg="http://schemas.microsoft.com/office/word/2010/wordprocessingGroup" xmlns:wpi="http://schemas.microsoft.com/office/word/2010/wordprocessingInk" xmlns:wne="http://schemas.microsoft.com/office/word/2006/wordml" xmlns:wps="http://schemas.microsoft.com/office/word/2010/wordprocessingShape" mc:Ignorable="w14 w15 wp14">
   <w:abstractNum w:abstractNumId="0" w15:restartNumberingAfterBreak="0">
-    <w:nsid w:val="00296487"/>
+    <w:nsid w:val="083C1F91"/>
     <w:multiLevelType w:val="multilevel"/>
-    <w:tmpl w:val="AC4A071C"/>
+    <w:tmpl w:val="75D63034"/>
     <w:lvl w:ilvl="0">
       <w:start w:val="1"/>
       <w:numFmt w:val="bullet"/>
@@ -53132,9 +53238,9 @@
     </w:lvl>
   </w:abstractNum>
   <w:abstractNum w:abstractNumId="1" w15:restartNumberingAfterBreak="0">
-    <w:nsid w:val="0BC11B91"/>
+    <w:nsid w:val="1D5E4F2A"/>
     <w:multiLevelType w:val="multilevel"/>
-    <w:tmpl w:val="6E8EA774"/>
+    <w:tmpl w:val="870A0774"/>
     <w:lvl w:ilvl="0">
       <w:start w:val="1"/>
       <w:numFmt w:val="bullet"/>
@@ -53245,9 +53351,9 @@
     </w:lvl>
   </w:abstractNum>
   <w:abstractNum w:abstractNumId="2" w15:restartNumberingAfterBreak="0">
-    <w:nsid w:val="0E835C1B"/>
+    <w:nsid w:val="23681495"/>
     <w:multiLevelType w:val="multilevel"/>
-    <w:tmpl w:val="7AA48474"/>
+    <w:tmpl w:val="7D88374C"/>
     <w:lvl w:ilvl="0">
       <w:start w:val="1"/>
       <w:numFmt w:val="bullet"/>
@@ -53358,9 +53464,9 @@
     </w:lvl>
   </w:abstractNum>
   <w:abstractNum w:abstractNumId="3" w15:restartNumberingAfterBreak="0">
-    <w:nsid w:val="17A54DBE"/>
+    <w:nsid w:val="2B3016C1"/>
     <w:multiLevelType w:val="multilevel"/>
-    <w:tmpl w:val="5C4AE4AE"/>
+    <w:tmpl w:val="32C05BE2"/>
     <w:lvl w:ilvl="0">
       <w:start w:val="1"/>
       <w:numFmt w:val="bullet"/>
@@ -53471,9 +53577,9 @@
     </w:lvl>
   </w:abstractNum>
   <w:abstractNum w:abstractNumId="4" w15:restartNumberingAfterBreak="0">
-    <w:nsid w:val="1EEC7E01"/>
+    <w:nsid w:val="2E21668C"/>
     <w:multiLevelType w:val="multilevel"/>
-    <w:tmpl w:val="A4107ACC"/>
+    <w:tmpl w:val="C6869F96"/>
     <w:lvl w:ilvl="0">
       <w:start w:val="1"/>
       <w:numFmt w:val="bullet"/>
@@ -53584,9 +53690,9 @@
     </w:lvl>
   </w:abstractNum>
   <w:abstractNum w:abstractNumId="5" w15:restartNumberingAfterBreak="0">
-    <w:nsid w:val="20313654"/>
+    <w:nsid w:val="3449148E"/>
     <w:multiLevelType w:val="multilevel"/>
-    <w:tmpl w:val="D5B8B1C2"/>
+    <w:tmpl w:val="75F26284"/>
     <w:lvl w:ilvl="0">
       <w:start w:val="1"/>
       <w:numFmt w:val="bullet"/>
@@ -53697,9 +53803,9 @@
     </w:lvl>
   </w:abstractNum>
   <w:abstractNum w:abstractNumId="6" w15:restartNumberingAfterBreak="0">
-    <w:nsid w:val="307D60FD"/>
+    <w:nsid w:val="440C50EE"/>
     <w:multiLevelType w:val="multilevel"/>
-    <w:tmpl w:val="0424446A"/>
+    <w:tmpl w:val="DC5089F6"/>
     <w:lvl w:ilvl="0">
       <w:start w:val="1"/>
       <w:numFmt w:val="bullet"/>
@@ -53810,9 +53916,9 @@
     </w:lvl>
   </w:abstractNum>
   <w:abstractNum w:abstractNumId="7" w15:restartNumberingAfterBreak="0">
-    <w:nsid w:val="322907E3"/>
+    <w:nsid w:val="44B478A5"/>
     <w:multiLevelType w:val="multilevel"/>
-    <w:tmpl w:val="82FED2D2"/>
+    <w:tmpl w:val="61383A4A"/>
     <w:lvl w:ilvl="0">
       <w:start w:val="1"/>
       <w:numFmt w:val="bullet"/>
@@ -53923,9 +54029,9 @@
     </w:lvl>
   </w:abstractNum>
   <w:abstractNum w:abstractNumId="8" w15:restartNumberingAfterBreak="0">
-    <w:nsid w:val="38750D02"/>
+    <w:nsid w:val="454A7025"/>
     <w:multiLevelType w:val="multilevel"/>
-    <w:tmpl w:val="88DAB3B0"/>
+    <w:tmpl w:val="09B6E632"/>
     <w:lvl w:ilvl="0">
       <w:start w:val="1"/>
       <w:numFmt w:val="bullet"/>
@@ -54036,9 +54142,9 @@
     </w:lvl>
   </w:abstractNum>
   <w:abstractNum w:abstractNumId="9" w15:restartNumberingAfterBreak="0">
-    <w:nsid w:val="39AB2695"/>
+    <w:nsid w:val="4CD96D17"/>
     <w:multiLevelType w:val="multilevel"/>
-    <w:tmpl w:val="B7D8899E"/>
+    <w:tmpl w:val="AD36966E"/>
     <w:lvl w:ilvl="0">
       <w:start w:val="1"/>
       <w:numFmt w:val="bullet"/>
@@ -54149,9 +54255,9 @@
     </w:lvl>
   </w:abstractNum>
   <w:abstractNum w:abstractNumId="10" w15:restartNumberingAfterBreak="0">
-    <w:nsid w:val="53553481"/>
+    <w:nsid w:val="50DE0FA1"/>
     <w:multiLevelType w:val="multilevel"/>
-    <w:tmpl w:val="1364430A"/>
+    <w:tmpl w:val="99443CDE"/>
     <w:lvl w:ilvl="0">
       <w:start w:val="1"/>
       <w:numFmt w:val="bullet"/>
@@ -54262,9 +54368,9 @@
     </w:lvl>
   </w:abstractNum>
   <w:abstractNum w:abstractNumId="11" w15:restartNumberingAfterBreak="0">
-    <w:nsid w:val="591B2400"/>
+    <w:nsid w:val="53407D69"/>
     <w:multiLevelType w:val="multilevel"/>
-    <w:tmpl w:val="BF7A3EF8"/>
+    <w:tmpl w:val="F550B15A"/>
     <w:lvl w:ilvl="0">
       <w:start w:val="1"/>
       <w:numFmt w:val="bullet"/>
@@ -54375,9 +54481,9 @@
     </w:lvl>
   </w:abstractNum>
   <w:abstractNum w:abstractNumId="12" w15:restartNumberingAfterBreak="0">
-    <w:nsid w:val="594A47F9"/>
+    <w:nsid w:val="563F078D"/>
     <w:multiLevelType w:val="multilevel"/>
-    <w:tmpl w:val="DF881476"/>
+    <w:tmpl w:val="B79ED68A"/>
     <w:lvl w:ilvl="0">
       <w:start w:val="1"/>
       <w:numFmt w:val="bullet"/>
@@ -54488,9 +54594,9 @@
     </w:lvl>
   </w:abstractNum>
   <w:abstractNum w:abstractNumId="13" w15:restartNumberingAfterBreak="0">
-    <w:nsid w:val="6D884E17"/>
+    <w:nsid w:val="62116020"/>
     <w:multiLevelType w:val="multilevel"/>
-    <w:tmpl w:val="3D94C36E"/>
+    <w:tmpl w:val="D0AAB10E"/>
     <w:lvl w:ilvl="0">
       <w:start w:val="1"/>
       <w:numFmt w:val="bullet"/>
@@ -54601,9 +54707,9 @@
     </w:lvl>
   </w:abstractNum>
   <w:abstractNum w:abstractNumId="14" w15:restartNumberingAfterBreak="0">
-    <w:nsid w:val="6ED93A9A"/>
+    <w:nsid w:val="644D1D95"/>
     <w:multiLevelType w:val="multilevel"/>
-    <w:tmpl w:val="C3DC53B0"/>
+    <w:tmpl w:val="499406D6"/>
     <w:lvl w:ilvl="0">
       <w:start w:val="1"/>
       <w:numFmt w:val="bullet"/>
@@ -54714,9 +54820,9 @@
     </w:lvl>
   </w:abstractNum>
   <w:abstractNum w:abstractNumId="15" w15:restartNumberingAfterBreak="0">
-    <w:nsid w:val="723B200B"/>
+    <w:nsid w:val="6A1F6E8E"/>
     <w:multiLevelType w:val="multilevel"/>
-    <w:tmpl w:val="F7AE7316"/>
+    <w:tmpl w:val="172EB4E6"/>
     <w:lvl w:ilvl="0">
       <w:start w:val="1"/>
       <w:numFmt w:val="bullet"/>
@@ -54827,9 +54933,9 @@
     </w:lvl>
   </w:abstractNum>
   <w:abstractNum w:abstractNumId="16" w15:restartNumberingAfterBreak="0">
-    <w:nsid w:val="764453C5"/>
+    <w:nsid w:val="76B55C10"/>
     <w:multiLevelType w:val="multilevel"/>
-    <w:tmpl w:val="C67AC7B6"/>
+    <w:tmpl w:val="5CD26552"/>
     <w:lvl w:ilvl="0">
       <w:start w:val="1"/>
       <w:numFmt w:val="bullet"/>
@@ -54940,9 +55046,9 @@
     </w:lvl>
   </w:abstractNum>
   <w:abstractNum w:abstractNumId="17" w15:restartNumberingAfterBreak="0">
-    <w:nsid w:val="7A642A16"/>
+    <w:nsid w:val="7C1509A9"/>
     <w:multiLevelType w:val="multilevel"/>
-    <w:tmpl w:val="B00EB330"/>
+    <w:tmpl w:val="ADD68AA0"/>
     <w:lvl w:ilvl="0">
       <w:start w:val="1"/>
       <w:numFmt w:val="bullet"/>
@@ -55053,58 +55159,58 @@
     </w:lvl>
   </w:abstractNum>
   <w:num w:numId="1">
+    <w:abstractNumId w:val="4"/>
+  </w:num>
+  <w:num w:numId="2">
+    <w:abstractNumId w:val="14"/>
+  </w:num>
+  <w:num w:numId="3">
+    <w:abstractNumId w:val="10"/>
+  </w:num>
+  <w:num w:numId="4">
+    <w:abstractNumId w:val="9"/>
+  </w:num>
+  <w:num w:numId="5">
+    <w:abstractNumId w:val="11"/>
+  </w:num>
+  <w:num w:numId="6">
+    <w:abstractNumId w:val="2"/>
+  </w:num>
+  <w:num w:numId="7">
+    <w:abstractNumId w:val="15"/>
+  </w:num>
+  <w:num w:numId="8">
+    <w:abstractNumId w:val="7"/>
+  </w:num>
+  <w:num w:numId="9">
+    <w:abstractNumId w:val="6"/>
+  </w:num>
+  <w:num w:numId="10">
+    <w:abstractNumId w:val="1"/>
+  </w:num>
+  <w:num w:numId="11">
+    <w:abstractNumId w:val="3"/>
+  </w:num>
+  <w:num w:numId="12">
+    <w:abstractNumId w:val="8"/>
+  </w:num>
+  <w:num w:numId="13">
+    <w:abstractNumId w:val="13"/>
+  </w:num>
+  <w:num w:numId="14">
+    <w:abstractNumId w:val="0"/>
+  </w:num>
+  <w:num w:numId="15">
     <w:abstractNumId w:val="12"/>
   </w:num>
-  <w:num w:numId="2">
-    <w:abstractNumId w:val="6"/>
+  <w:num w:numId="16">
+    <w:abstractNumId w:val="16"/>
   </w:num>
-  <w:num w:numId="3">
-    <w:abstractNumId w:val="2"/>
-  </w:num>
-  <w:num w:numId="4">
-    <w:abstractNumId w:val="14"/>
-  </w:num>
-  <w:num w:numId="5">
-    <w:abstractNumId w:val="17"/>
-  </w:num>
-  <w:num w:numId="6">
-    <w:abstractNumId w:val="10"/>
-  </w:num>
-  <w:num w:numId="7">
+  <w:num w:numId="17">
     <w:abstractNumId w:val="5"/>
   </w:num>
-  <w:num w:numId="8">
-    <w:abstractNumId w:val="15"/>
-  </w:num>
-  <w:num w:numId="9">
-    <w:abstractNumId w:val="8"/>
-  </w:num>
-  <w:num w:numId="10">
-    <w:abstractNumId w:val="16"/>
-  </w:num>
-  <w:num w:numId="11">
-    <w:abstractNumId w:val="4"/>
-  </w:num>
-  <w:num w:numId="12">
-    <w:abstractNumId w:val="7"/>
-  </w:num>
-  <w:num w:numId="13">
-    <w:abstractNumId w:val="9"/>
-  </w:num>
-  <w:num w:numId="14">
-    <w:abstractNumId w:val="13"/>
-  </w:num>
-  <w:num w:numId="15">
-    <w:abstractNumId w:val="0"/>
-  </w:num>
-  <w:num w:numId="16">
-    <w:abstractNumId w:val="1"/>
-  </w:num>
-  <w:num w:numId="17">
-    <w:abstractNumId w:val="11"/>
-  </w:num>
   <w:num w:numId="18">
-    <w:abstractNumId w:val="3"/>
+    <w:abstractNumId w:val="17"/>
   </w:num>
 </w:numbering>
 </file>
@@ -55910,7 +56016,7 @@
     <w:uiPriority w:val="99"/>
     <w:semiHidden/>
     <w:unhideWhenUsed/>
-    <w:rsid w:val="00237FA6"/>
+    <w:rsid w:val="0023520F"/>
     <w:pPr>
       <w:spacing w:line="240" w:lineRule="auto"/>
     </w:pPr>
@@ -55926,7 +56032,7 @@
     <w:link w:val="BalloonText"/>
     <w:uiPriority w:val="99"/>
     <w:semiHidden/>
-    <w:rsid w:val="00237FA6"/>
+    <w:rsid w:val="0023520F"/>
     <w:rPr>
       <w:rFonts w:ascii="Segoe UI" w:hAnsi="Segoe UI" w:cs="Segoe UI"/>
       <w:sz w:val="18"/>
@@ -56254,16 +56360,4 @@
   </a:objectDefaults>
   <a:extraClrSchemeLst/>
 </a:theme>
-</file>
-
-<file path=customXml/item1.xml><?xml version="1.0" encoding="utf-8"?>
-<b:Sources xmlns:b="http://schemas.openxmlformats.org/officeDocument/2006/bibliography" xmlns="http://schemas.openxmlformats.org/officeDocument/2006/bibliography" SelectedStyle="\APASixthEditionOfficeOnline.xsl" StyleName="APA" Version="6"/>
-</file>
-
-<file path=customXml/itemProps1.xml><?xml version="1.0" encoding="utf-8"?>
-<ds:datastoreItem xmlns:ds="http://schemas.openxmlformats.org/officeDocument/2006/customXml" ds:itemID="{ABB68FEC-2CBD-4E31-9B9E-0BFD074DBE5F}">
-  <ds:schemaRefs>
-    <ds:schemaRef ds:uri="http://schemas.openxmlformats.org/officeDocument/2006/bibliography"/>
-  </ds:schemaRefs>
-</ds:datastoreItem>
 </file>
</xml_diff>